<commit_message>
Cambiando nombre del documento
</commit_message>
<xml_diff>
--- a/3capas/SAD_ClienteServidor3capas_05Junio.docx
+++ b/3capas/SAD_ClienteServidor3capas_05Junio.docx
@@ -85,8 +85,10 @@
           <w:sz w:val="36"/>
           <w:szCs w:val="36"/>
         </w:rPr>
-        <w:t>Software Architecture Document</w:t>
-      </w:r>
+        <w:t>SAD</w:t>
+      </w:r>
+      <w:bookmarkStart w:id="0" w:name="_GoBack"/>
+      <w:bookmarkEnd w:id="0"/>
     </w:p>
     <w:p>
       <w:pPr>
@@ -169,25 +171,7 @@
           <w:sz w:val="28"/>
           <w:szCs w:val="28"/>
         </w:rPr>
-        <w:t xml:space="preserve">Lizzette Betancourt, </w:t>
-      </w:r>
-      <w:proofErr w:type="spellStart"/>
-      <w:r>
-        <w:rPr>
-          <w:rFonts w:ascii="Arial" w:eastAsia="Arial" w:hAnsi="Arial" w:cs="Arial"/>
-          <w:sz w:val="28"/>
-          <w:szCs w:val="28"/>
-        </w:rPr>
-        <w:t>Mishele</w:t>
-      </w:r>
-      <w:proofErr w:type="spellEnd"/>
-      <w:r>
-        <w:rPr>
-          <w:rFonts w:ascii="Arial" w:eastAsia="Arial" w:hAnsi="Arial" w:cs="Arial"/>
-          <w:sz w:val="28"/>
-          <w:szCs w:val="28"/>
-        </w:rPr>
-        <w:t xml:space="preserve"> Loján</w:t>
+        <w:t>Lizzette Betancourt, Mishele Loján</w:t>
       </w:r>
     </w:p>
     <w:p>
@@ -514,23 +498,7 @@
                 <w:rFonts w:ascii="Georgia" w:hAnsi="Georgia"/>
                 <w:sz w:val="24"/>
               </w:rPr>
-              <w:t xml:space="preserve"> </w:t>
-            </w:r>
-            <w:proofErr w:type="spellStart"/>
-            <w:r>
-              <w:rPr>
-                <w:rFonts w:ascii="Georgia" w:hAnsi="Georgia"/>
-                <w:sz w:val="24"/>
-              </w:rPr>
-              <w:t>Mishele</w:t>
-            </w:r>
-            <w:proofErr w:type="spellEnd"/>
-            <w:r>
-              <w:rPr>
-                <w:rFonts w:ascii="Georgia" w:hAnsi="Georgia"/>
-                <w:sz w:val="24"/>
-              </w:rPr>
-              <w:t xml:space="preserve"> Loján</w:t>
+              <w:t xml:space="preserve"> Mishele Loján</w:t>
             </w:r>
           </w:p>
         </w:tc>
@@ -3235,12 +3203,12 @@
           <w:numId w:val="1"/>
         </w:numPr>
       </w:pPr>
-      <w:bookmarkStart w:id="0" w:name="_Toc420673797"/>
+      <w:bookmarkStart w:id="1" w:name="_Toc420673797"/>
       <w:r>
         <w:lastRenderedPageBreak/>
         <w:t>Introducción</w:t>
       </w:r>
-      <w:bookmarkEnd w:id="0"/>
+      <w:bookmarkEnd w:id="1"/>
       <w:r>
         <w:t xml:space="preserve"> </w:t>
       </w:r>
@@ -3400,11 +3368,11 @@
       <w:r>
         <w:t xml:space="preserve"> </w:t>
       </w:r>
-      <w:bookmarkStart w:id="1" w:name="_Toc420673798"/>
+      <w:bookmarkStart w:id="2" w:name="_Toc420673798"/>
       <w:r>
         <w:t>Propósito</w:t>
       </w:r>
-      <w:bookmarkEnd w:id="1"/>
+      <w:bookmarkEnd w:id="2"/>
     </w:p>
     <w:p/>
     <w:p>
@@ -3420,19 +3388,11 @@
         </w:rPr>
         <w:t xml:space="preserve">El propósito del presente Documento de arquitectura de software (SAD) es dar a conocer un enfoque de cómo está estructurada la aplicación de tres capas utilizando el modelo de vistas de </w:t>
       </w:r>
-      <w:proofErr w:type="spellStart"/>
-      <w:r>
-        <w:rPr>
-          <w:rFonts w:ascii="Georgia" w:hAnsi="Georgia"/>
-        </w:rPr>
-        <w:t>Kruchten</w:t>
-      </w:r>
-      <w:proofErr w:type="spellEnd"/>
-      <w:r>
-        <w:rPr>
-          <w:rFonts w:ascii="Georgia" w:hAnsi="Georgia"/>
-        </w:rPr>
-        <w:t xml:space="preserve"> </w:t>
+      <w:r>
+        <w:rPr>
+          <w:rFonts w:ascii="Georgia" w:hAnsi="Georgia"/>
+        </w:rPr>
+        <w:t xml:space="preserve">Kruchten </w:t>
       </w:r>
       <w:r>
         <w:rPr>
@@ -3465,11 +3425,11 @@
       <w:r>
         <w:t xml:space="preserve"> </w:t>
       </w:r>
-      <w:bookmarkStart w:id="2" w:name="_Toc420673799"/>
+      <w:bookmarkStart w:id="3" w:name="_Toc420673799"/>
       <w:r>
         <w:t>Alcance</w:t>
       </w:r>
-      <w:bookmarkEnd w:id="2"/>
+      <w:bookmarkEnd w:id="3"/>
     </w:p>
     <w:p>
       <w:pPr>
@@ -3512,21 +3472,7 @@
         <w:rPr>
           <w:rFonts w:ascii="Georgia" w:hAnsi="Georgia"/>
         </w:rPr>
-        <w:t xml:space="preserve">utilizando el modelo de vistas de </w:t>
-      </w:r>
-      <w:proofErr w:type="spellStart"/>
-      <w:r>
-        <w:rPr>
-          <w:rFonts w:ascii="Georgia" w:hAnsi="Georgia"/>
-        </w:rPr>
-        <w:t>Kruchten</w:t>
-      </w:r>
-      <w:proofErr w:type="spellEnd"/>
-      <w:r>
-        <w:rPr>
-          <w:rFonts w:ascii="Georgia" w:hAnsi="Georgia"/>
-        </w:rPr>
-        <w:t xml:space="preserve"> 4+1 para resaltar las decisiones arquitectónicas consideradas para el aplicativo.</w:t>
+        <w:t>utilizando el modelo de vistas de Kruchten 4+1 para resaltar las decisiones arquitectónicas consideradas para el aplicativo.</w:t>
       </w:r>
     </w:p>
     <w:p>
@@ -3538,11 +3484,11 @@
         </w:numPr>
         <w:jc w:val="both"/>
       </w:pPr>
-      <w:bookmarkStart w:id="3" w:name="_Toc420673800"/>
+      <w:bookmarkStart w:id="4" w:name="_Toc420673800"/>
       <w:r>
         <w:t>Definiciones, siglas y abreviaturas</w:t>
       </w:r>
-      <w:bookmarkEnd w:id="3"/>
+      <w:bookmarkEnd w:id="4"/>
     </w:p>
     <w:p>
       <w:pPr>
@@ -3572,71 +3518,53 @@
         </w:rPr>
         <w:t xml:space="preserve"> </w:t>
       </w:r>
-      <w:proofErr w:type="spellStart"/>
-      <w:r>
-        <w:rPr>
-          <w:rFonts w:ascii="Georgia" w:hAnsi="Georgia"/>
-        </w:rPr>
-        <w:t>Architectural</w:t>
-      </w:r>
-      <w:proofErr w:type="spellEnd"/>
-      <w:r>
-        <w:rPr>
-          <w:rFonts w:ascii="Georgia" w:hAnsi="Georgia"/>
-        </w:rPr>
-        <w:t xml:space="preserve"> </w:t>
-      </w:r>
-      <w:proofErr w:type="spellStart"/>
-      <w:r>
-        <w:rPr>
-          <w:rFonts w:ascii="Georgia" w:hAnsi="Georgia"/>
-        </w:rPr>
-        <w:t>view</w:t>
-      </w:r>
-      <w:proofErr w:type="spellEnd"/>
-      <w:r>
-        <w:rPr>
-          <w:rFonts w:ascii="Georgia" w:hAnsi="Georgia"/>
-        </w:rPr>
-        <w:t xml:space="preserve"> </w:t>
-      </w:r>
-      <w:proofErr w:type="spellStart"/>
-      <w:r>
-        <w:rPr>
-          <w:rFonts w:ascii="Georgia" w:hAnsi="Georgia"/>
-        </w:rPr>
-        <w:t>model</w:t>
-      </w:r>
-      <w:proofErr w:type="spellEnd"/>
-    </w:p>
-    <w:p>
-      <w:pPr>
-        <w:jc w:val="both"/>
-        <w:rPr>
-          <w:rFonts w:ascii="Georgia" w:hAnsi="Georgia"/>
-        </w:rPr>
-      </w:pPr>
-      <w:proofErr w:type="spellStart"/>
+      <w:r>
+        <w:rPr>
+          <w:rFonts w:ascii="Georgia" w:hAnsi="Georgia"/>
+        </w:rPr>
+        <w:t>Architectural view model</w:t>
+      </w:r>
+    </w:p>
+    <w:p>
+      <w:pPr>
+        <w:jc w:val="both"/>
+        <w:rPr>
+          <w:rFonts w:ascii="Georgia" w:hAnsi="Georgia"/>
+        </w:rPr>
+      </w:pPr>
       <w:r>
         <w:rPr>
           <w:rFonts w:ascii="Georgia" w:hAnsi="Georgia"/>
           <w:b/>
         </w:rPr>
-        <w:t>MySQL</w:t>
-      </w:r>
-      <w:proofErr w:type="spellEnd"/>
+        <w:t xml:space="preserve">MySQL: </w:t>
+      </w:r>
+      <w:r>
+        <w:rPr>
+          <w:rFonts w:ascii="Georgia" w:hAnsi="Georgia"/>
+        </w:rPr>
+        <w:t>Sistema de gestión de base de datos relacional (RDBMS)</w:t>
+      </w:r>
+    </w:p>
+    <w:p>
+      <w:pPr>
+        <w:jc w:val="both"/>
+        <w:rPr>
+          <w:rFonts w:ascii="Georgia" w:hAnsi="Georgia"/>
+        </w:rPr>
+      </w:pPr>
       <w:r>
         <w:rPr>
           <w:rFonts w:ascii="Georgia" w:hAnsi="Georgia"/>
           <w:b/>
         </w:rPr>
-        <w:t xml:space="preserve">: </w:t>
-      </w:r>
-      <w:r>
-        <w:rPr>
-          <w:rFonts w:ascii="Georgia" w:hAnsi="Georgia"/>
-        </w:rPr>
-        <w:t>Sistema de gestión de base de datos relacional (RDBMS)</w:t>
+        <w:t>SAD:</w:t>
+      </w:r>
+      <w:r>
+        <w:rPr>
+          <w:rFonts w:ascii="Georgia" w:hAnsi="Georgia"/>
+        </w:rPr>
+        <w:t xml:space="preserve"> Software Architecture Document</w:t>
       </w:r>
     </w:p>
     <w:p>
@@ -3651,84 +3579,13 @@
           <w:rFonts w:ascii="Georgia" w:hAnsi="Georgia"/>
           <w:b/>
         </w:rPr>
-        <w:t>SAD:</w:t>
-      </w:r>
-      <w:r>
-        <w:rPr>
-          <w:rFonts w:ascii="Georgia" w:hAnsi="Georgia"/>
-        </w:rPr>
-        <w:t xml:space="preserve"> Software </w:t>
-      </w:r>
-      <w:proofErr w:type="spellStart"/>
-      <w:r>
-        <w:rPr>
-          <w:rFonts w:ascii="Georgia" w:hAnsi="Georgia"/>
-        </w:rPr>
-        <w:t>Architecture</w:t>
-      </w:r>
-      <w:proofErr w:type="spellEnd"/>
-      <w:r>
-        <w:rPr>
-          <w:rFonts w:ascii="Georgia" w:hAnsi="Georgia"/>
-        </w:rPr>
-        <w:t xml:space="preserve"> </w:t>
-      </w:r>
-      <w:proofErr w:type="spellStart"/>
-      <w:r>
-        <w:rPr>
-          <w:rFonts w:ascii="Georgia" w:hAnsi="Georgia"/>
-        </w:rPr>
-        <w:t>Document</w:t>
-      </w:r>
-      <w:proofErr w:type="spellEnd"/>
-    </w:p>
-    <w:p>
-      <w:pPr>
-        <w:jc w:val="both"/>
-        <w:rPr>
-          <w:rFonts w:ascii="Georgia" w:hAnsi="Georgia"/>
-        </w:rPr>
-      </w:pPr>
-      <w:r>
-        <w:rPr>
-          <w:rFonts w:ascii="Georgia" w:hAnsi="Georgia"/>
-          <w:b/>
-        </w:rPr>
         <w:t>UML:</w:t>
       </w:r>
       <w:r>
         <w:rPr>
           <w:rFonts w:ascii="Georgia" w:hAnsi="Georgia"/>
         </w:rPr>
-        <w:t xml:space="preserve"> </w:t>
-      </w:r>
-      <w:proofErr w:type="spellStart"/>
-      <w:r>
-        <w:rPr>
-          <w:rFonts w:ascii="Georgia" w:hAnsi="Georgia"/>
-        </w:rPr>
-        <w:t>Unified</w:t>
-      </w:r>
-      <w:proofErr w:type="spellEnd"/>
-      <w:r>
-        <w:rPr>
-          <w:rFonts w:ascii="Georgia" w:hAnsi="Georgia"/>
-        </w:rPr>
-        <w:t xml:space="preserve"> </w:t>
-      </w:r>
-      <w:proofErr w:type="spellStart"/>
-      <w:r>
-        <w:rPr>
-          <w:rFonts w:ascii="Georgia" w:hAnsi="Georgia"/>
-        </w:rPr>
-        <w:t>Modeling</w:t>
-      </w:r>
-      <w:proofErr w:type="spellEnd"/>
-      <w:r>
-        <w:rPr>
-          <w:rFonts w:ascii="Georgia" w:hAnsi="Georgia"/>
-        </w:rPr>
-        <w:t xml:space="preserve"> Language</w:t>
+        <w:t xml:space="preserve"> Unified Modeling Language</w:t>
       </w:r>
     </w:p>
     <w:p>
@@ -3749,11 +3606,11 @@
         </w:numPr>
         <w:jc w:val="both"/>
       </w:pPr>
-      <w:bookmarkStart w:id="4" w:name="_Toc420673801"/>
+      <w:bookmarkStart w:id="5" w:name="_Toc420673801"/>
       <w:r>
         <w:t>Referencias</w:t>
       </w:r>
-      <w:bookmarkEnd w:id="4"/>
+      <w:bookmarkEnd w:id="5"/>
     </w:p>
     <w:p>
       <w:pPr>
@@ -3782,14 +3639,12 @@
         </w:rPr>
         <w:t>López, Eliazar. (</w:t>
       </w:r>
-      <w:proofErr w:type="spellStart"/>
       <w:r>
         <w:rPr>
           <w:rFonts w:ascii="Georgia" w:hAnsi="Georgia"/>
         </w:rPr>
         <w:t>s.f</w:t>
       </w:r>
-      <w:proofErr w:type="spellEnd"/>
       <w:r>
         <w:rPr>
           <w:rFonts w:ascii="Georgia" w:hAnsi="Georgia"/>
@@ -3833,47 +3688,11 @@
           <w:rFonts w:ascii="Georgia" w:hAnsi="Georgia"/>
         </w:rPr>
       </w:pPr>
-      <w:proofErr w:type="spellStart"/>
-      <w:r>
-        <w:rPr>
-          <w:rFonts w:ascii="Georgia" w:hAnsi="Georgia"/>
-        </w:rPr>
-        <w:t>Kruchten</w:t>
-      </w:r>
-      <w:proofErr w:type="spellEnd"/>
-      <w:r>
-        <w:rPr>
-          <w:rFonts w:ascii="Georgia" w:hAnsi="Georgia"/>
-        </w:rPr>
-        <w:t xml:space="preserve">, </w:t>
-      </w:r>
-      <w:proofErr w:type="spellStart"/>
-      <w:r>
-        <w:rPr>
-          <w:rFonts w:ascii="Georgia" w:hAnsi="Georgia"/>
-        </w:rPr>
-        <w:t>Philippe</w:t>
-      </w:r>
-      <w:proofErr w:type="spellEnd"/>
-      <w:r>
-        <w:rPr>
-          <w:rFonts w:ascii="Georgia" w:hAnsi="Georgia"/>
-        </w:rPr>
-        <w:t xml:space="preserve"> (</w:t>
-      </w:r>
-      <w:proofErr w:type="spellStart"/>
-      <w:r>
-        <w:rPr>
-          <w:rFonts w:ascii="Georgia" w:hAnsi="Georgia"/>
-        </w:rPr>
-        <w:t>s.f</w:t>
-      </w:r>
-      <w:proofErr w:type="spellEnd"/>
-      <w:r>
-        <w:rPr>
-          <w:rFonts w:ascii="Georgia" w:hAnsi="Georgia"/>
-        </w:rPr>
-        <w:t xml:space="preserve">) Planos </w:t>
+      <w:r>
+        <w:rPr>
+          <w:rFonts w:ascii="Georgia" w:hAnsi="Georgia"/>
+        </w:rPr>
+        <w:t xml:space="preserve">Kruchten, Philippe (s.f) Planos </w:t>
       </w:r>
       <w:r>
         <w:rPr>
@@ -4172,11 +3991,11 @@
         </w:numPr>
         <w:jc w:val="both"/>
       </w:pPr>
-      <w:bookmarkStart w:id="5" w:name="_Toc420673803"/>
+      <w:bookmarkStart w:id="6" w:name="_Toc420673803"/>
       <w:r>
         <w:t>Representación arquitectónica</w:t>
       </w:r>
-      <w:bookmarkEnd w:id="5"/>
+      <w:bookmarkEnd w:id="6"/>
     </w:p>
     <w:p>
       <w:pPr>
@@ -4215,14 +4034,14 @@
           <w:b/>
         </w:rPr>
       </w:pPr>
-      <w:bookmarkStart w:id="6" w:name="_Toc420673804"/>
+      <w:bookmarkStart w:id="7" w:name="_Toc420673804"/>
       <w:r>
         <w:rPr>
           <w:b/>
         </w:rPr>
         <w:t>Vista Lógica</w:t>
       </w:r>
-      <w:bookmarkEnd w:id="6"/>
+      <w:bookmarkEnd w:id="7"/>
     </w:p>
     <w:p>
       <w:pPr>
@@ -4323,14 +4142,14 @@
           <w:b/>
         </w:rPr>
       </w:pPr>
-      <w:bookmarkStart w:id="7" w:name="_Toc420673805"/>
+      <w:bookmarkStart w:id="8" w:name="_Toc420673805"/>
       <w:r>
         <w:rPr>
           <w:b/>
         </w:rPr>
         <w:t>Vista de Procesos</w:t>
       </w:r>
-      <w:bookmarkEnd w:id="7"/>
+      <w:bookmarkEnd w:id="8"/>
     </w:p>
     <w:p>
       <w:pPr>
@@ -4473,14 +4292,14 @@
           <w:b/>
         </w:rPr>
       </w:pPr>
-      <w:bookmarkStart w:id="8" w:name="_Toc420673806"/>
+      <w:bookmarkStart w:id="9" w:name="_Toc420673806"/>
       <w:r>
         <w:rPr>
           <w:b/>
         </w:rPr>
         <w:t>Vista de desarrollo</w:t>
       </w:r>
-      <w:bookmarkEnd w:id="8"/>
+      <w:bookmarkEnd w:id="9"/>
       <w:r>
         <w:rPr>
           <w:b/>
@@ -4574,14 +4393,14 @@
           <w:b/>
         </w:rPr>
       </w:pPr>
-      <w:bookmarkStart w:id="9" w:name="_Toc420673807"/>
+      <w:bookmarkStart w:id="10" w:name="_Toc420673807"/>
       <w:r>
         <w:rPr>
           <w:b/>
         </w:rPr>
         <w:t>Vista Física</w:t>
       </w:r>
-      <w:bookmarkEnd w:id="9"/>
+      <w:bookmarkEnd w:id="10"/>
     </w:p>
     <w:p>
       <w:pPr>
@@ -4699,7 +4518,7 @@
           <w:b/>
         </w:rPr>
       </w:pPr>
-      <w:bookmarkStart w:id="10" w:name="_Toc420673808"/>
+      <w:bookmarkStart w:id="11" w:name="_Toc420673808"/>
       <w:r>
         <w:rPr>
           <w:b/>
@@ -4712,7 +4531,7 @@
         </w:rPr>
         <w:t xml:space="preserve"> (+1)</w:t>
       </w:r>
-      <w:bookmarkEnd w:id="10"/>
+      <w:bookmarkEnd w:id="11"/>
     </w:p>
     <w:p>
       <w:pPr>
@@ -4813,11 +4632,11 @@
         </w:numPr>
         <w:jc w:val="both"/>
       </w:pPr>
-      <w:bookmarkStart w:id="11" w:name="_Toc420673809"/>
+      <w:bookmarkStart w:id="12" w:name="_Toc420673809"/>
       <w:r>
         <w:t>Limitaciones y objetivos arquitectónicos</w:t>
       </w:r>
-      <w:bookmarkEnd w:id="11"/>
+      <w:bookmarkEnd w:id="12"/>
     </w:p>
     <w:p>
       <w:pPr>
@@ -4868,14 +4687,14 @@
         </w:numPr>
         <w:jc w:val="both"/>
       </w:pPr>
-      <w:bookmarkStart w:id="12" w:name="_Toc420673810"/>
+      <w:bookmarkStart w:id="13" w:name="_Toc420673810"/>
       <w:r>
         <w:t>Capa de presentación</w:t>
       </w:r>
       <w:r>
         <w:t>:</w:t>
       </w:r>
-      <w:bookmarkEnd w:id="12"/>
+      <w:bookmarkEnd w:id="13"/>
     </w:p>
     <w:p>
       <w:pPr>
@@ -4936,11 +4755,11 @@
         </w:numPr>
         <w:jc w:val="both"/>
       </w:pPr>
-      <w:bookmarkStart w:id="13" w:name="_Toc420673811"/>
+      <w:bookmarkStart w:id="14" w:name="_Toc420673811"/>
       <w:r>
         <w:t>Capa de negocios</w:t>
       </w:r>
-      <w:bookmarkEnd w:id="13"/>
+      <w:bookmarkEnd w:id="14"/>
     </w:p>
     <w:p>
       <w:pPr>
@@ -5061,21 +4880,7 @@
         <w:rPr>
           <w:rFonts w:ascii="Georgia" w:hAnsi="Georgia"/>
         </w:rPr>
-        <w:t xml:space="preserve">DAO (Data Access </w:t>
-      </w:r>
-      <w:proofErr w:type="spellStart"/>
-      <w:r>
-        <w:rPr>
-          <w:rFonts w:ascii="Georgia" w:hAnsi="Georgia"/>
-        </w:rPr>
-        <w:t>Object</w:t>
-      </w:r>
-      <w:proofErr w:type="spellEnd"/>
-      <w:r>
-        <w:rPr>
-          <w:rFonts w:ascii="Georgia" w:hAnsi="Georgia"/>
-        </w:rPr>
-        <w:t>).</w:t>
+        <w:t>DAO (Data Access Object).</w:t>
       </w:r>
     </w:p>
     <w:p>
@@ -5087,11 +4892,11 @@
         </w:numPr>
         <w:jc w:val="both"/>
       </w:pPr>
-      <w:bookmarkStart w:id="14" w:name="_Toc420673812"/>
+      <w:bookmarkStart w:id="15" w:name="_Toc420673812"/>
       <w:r>
         <w:t>Capa de datos</w:t>
       </w:r>
-      <w:bookmarkEnd w:id="14"/>
+      <w:bookmarkEnd w:id="15"/>
     </w:p>
     <w:p>
       <w:pPr>
@@ -5125,11 +4930,11 @@
         </w:numPr>
         <w:jc w:val="both"/>
       </w:pPr>
-      <w:bookmarkStart w:id="15" w:name="_Toc420673813"/>
+      <w:bookmarkStart w:id="16" w:name="_Toc420673813"/>
       <w:r>
         <w:t>Seguridad</w:t>
       </w:r>
-      <w:bookmarkEnd w:id="15"/>
+      <w:bookmarkEnd w:id="16"/>
     </w:p>
     <w:p>
       <w:pPr>
@@ -5190,12 +4995,12 @@
         </w:numPr>
         <w:jc w:val="both"/>
       </w:pPr>
-      <w:bookmarkStart w:id="16" w:name="_Toc420673814"/>
+      <w:bookmarkStart w:id="17" w:name="_Toc420673814"/>
       <w:r>
         <w:lastRenderedPageBreak/>
         <w:t>Persistencia</w:t>
       </w:r>
-      <w:bookmarkEnd w:id="16"/>
+      <w:bookmarkEnd w:id="17"/>
     </w:p>
     <w:p>
       <w:pPr>
@@ -5226,11 +5031,11 @@
         </w:numPr>
         <w:jc w:val="both"/>
       </w:pPr>
-      <w:bookmarkStart w:id="17" w:name="_Toc420673815"/>
+      <w:bookmarkStart w:id="18" w:name="_Toc420673815"/>
       <w:r>
         <w:t>Confiabilidad / disponibilidad</w:t>
       </w:r>
-      <w:bookmarkEnd w:id="17"/>
+      <w:bookmarkEnd w:id="18"/>
     </w:p>
     <w:p>
       <w:pPr>
@@ -5309,11 +5114,11 @@
         </w:numPr>
         <w:jc w:val="both"/>
       </w:pPr>
-      <w:bookmarkStart w:id="18" w:name="_Toc420673816"/>
+      <w:bookmarkStart w:id="19" w:name="_Toc420673816"/>
       <w:r>
         <w:t>Rendimiento</w:t>
       </w:r>
-      <w:bookmarkEnd w:id="18"/>
+      <w:bookmarkEnd w:id="19"/>
     </w:p>
     <w:p>
       <w:pPr>
@@ -5350,11 +5155,11 @@
         </w:numPr>
         <w:jc w:val="both"/>
       </w:pPr>
-      <w:bookmarkStart w:id="19" w:name="_Toc420673817"/>
+      <w:bookmarkStart w:id="20" w:name="_Toc420673817"/>
       <w:r>
         <w:t>Mantenimiento</w:t>
       </w:r>
-      <w:bookmarkEnd w:id="19"/>
+      <w:bookmarkEnd w:id="20"/>
     </w:p>
     <w:p>
       <w:pPr>
@@ -5379,11 +5184,11 @@
         </w:numPr>
         <w:jc w:val="both"/>
       </w:pPr>
-      <w:bookmarkStart w:id="20" w:name="_Toc420673818"/>
+      <w:bookmarkStart w:id="21" w:name="_Toc420673818"/>
       <w:r>
         <w:t xml:space="preserve">Vista de Escenario </w:t>
       </w:r>
-      <w:bookmarkEnd w:id="20"/>
+      <w:bookmarkEnd w:id="21"/>
     </w:p>
     <w:p>
       <w:pPr>
@@ -5501,11 +5306,11 @@
         </w:numPr>
         <w:jc w:val="both"/>
       </w:pPr>
-      <w:bookmarkStart w:id="21" w:name="_Toc420673819"/>
+      <w:bookmarkStart w:id="22" w:name="_Toc420673819"/>
       <w:r>
         <w:t>Actores</w:t>
       </w:r>
-      <w:bookmarkEnd w:id="21"/>
+      <w:bookmarkEnd w:id="22"/>
     </w:p>
     <w:p>
       <w:pPr>
@@ -5591,21 +5396,7 @@
         <w:rPr>
           <w:rFonts w:ascii="Georgia" w:hAnsi="Georgia"/>
         </w:rPr>
-        <w:t xml:space="preserve">acciones como </w:t>
-      </w:r>
-      <w:proofErr w:type="spellStart"/>
-      <w:r>
-        <w:rPr>
-          <w:rFonts w:ascii="Georgia" w:hAnsi="Georgia"/>
-        </w:rPr>
-        <w:t>logueo</w:t>
-      </w:r>
-      <w:proofErr w:type="spellEnd"/>
-      <w:r>
-        <w:rPr>
-          <w:rFonts w:ascii="Georgia" w:hAnsi="Georgia"/>
-        </w:rPr>
-        <w:t>, registrar usuario, visualizar habitaciones disponibles, realizar reservas, consultar reserva, ver reservas realizadas.</w:t>
+        <w:t>acciones como logueo, registrar usuario, visualizar habitaciones disponibles, realizar reservas, consultar reserva, ver reservas realizadas.</w:t>
       </w:r>
     </w:p>
     <w:p>
@@ -5617,11 +5408,11 @@
         </w:numPr>
         <w:jc w:val="both"/>
       </w:pPr>
-      <w:bookmarkStart w:id="22" w:name="_Toc420673820"/>
+      <w:bookmarkStart w:id="23" w:name="_Toc420673820"/>
       <w:r>
         <w:t>Vista Lógica</w:t>
       </w:r>
-      <w:bookmarkEnd w:id="22"/>
+      <w:bookmarkEnd w:id="23"/>
     </w:p>
     <w:p>
       <w:pPr>
@@ -5733,11 +5524,11 @@
         </w:numPr>
         <w:jc w:val="both"/>
       </w:pPr>
-      <w:bookmarkStart w:id="23" w:name="_Toc420673821"/>
+      <w:bookmarkStart w:id="24" w:name="_Toc420673821"/>
       <w:r>
         <w:t>Vista de Proceso</w:t>
       </w:r>
-      <w:bookmarkEnd w:id="23"/>
+      <w:bookmarkEnd w:id="24"/>
     </w:p>
     <w:p>
       <w:pPr>
@@ -5876,12 +5667,12 @@
         </w:numPr>
         <w:jc w:val="both"/>
       </w:pPr>
-      <w:bookmarkStart w:id="24" w:name="_Toc420673822"/>
+      <w:bookmarkStart w:id="25" w:name="_Toc420673822"/>
       <w:r>
         <w:lastRenderedPageBreak/>
         <w:t>Vista de Desarrollo</w:t>
       </w:r>
-      <w:bookmarkEnd w:id="24"/>
+      <w:bookmarkEnd w:id="25"/>
       <w:r>
         <w:t xml:space="preserve"> </w:t>
       </w:r>
@@ -5951,11 +5742,11 @@
         </w:numPr>
         <w:jc w:val="both"/>
       </w:pPr>
-      <w:bookmarkStart w:id="25" w:name="_Toc420673823"/>
+      <w:bookmarkStart w:id="26" w:name="_Toc420673823"/>
       <w:r>
         <w:t>Capa de presentación</w:t>
       </w:r>
-      <w:bookmarkEnd w:id="25"/>
+      <w:bookmarkEnd w:id="26"/>
     </w:p>
     <w:p>
       <w:pPr>
@@ -5994,11 +5785,11 @@
         <w:ind w:left="1080"/>
         <w:jc w:val="both"/>
       </w:pPr>
-      <w:bookmarkStart w:id="26" w:name="_Toc420673824"/>
+      <w:bookmarkStart w:id="27" w:name="_Toc420673824"/>
       <w:r>
         <w:t>Capa de negocio</w:t>
       </w:r>
-      <w:bookmarkEnd w:id="26"/>
+      <w:bookmarkEnd w:id="27"/>
     </w:p>
     <w:p>
       <w:pPr>
@@ -6018,21 +5809,7 @@
         <w:rPr>
           <w:rFonts w:ascii="Georgia" w:hAnsi="Georgia"/>
         </w:rPr>
-        <w:t xml:space="preserve">La conexión que tiene con la capa de datos la realiza mediante el patrón arquitectónico DAO (Data Access </w:t>
-      </w:r>
-      <w:proofErr w:type="spellStart"/>
-      <w:r>
-        <w:rPr>
-          <w:rFonts w:ascii="Georgia" w:hAnsi="Georgia"/>
-        </w:rPr>
-        <w:t>Object</w:t>
-      </w:r>
-      <w:proofErr w:type="spellEnd"/>
-      <w:r>
-        <w:rPr>
-          <w:rFonts w:ascii="Georgia" w:hAnsi="Georgia"/>
-        </w:rPr>
-        <w:t>).</w:t>
+        <w:t>La conexión que tiene con la capa de datos la realiza mediante el patrón arquitectónico DAO (Data Access Object).</w:t>
       </w:r>
     </w:p>
     <w:p>
@@ -6044,11 +5821,11 @@
         </w:numPr>
         <w:jc w:val="both"/>
       </w:pPr>
-      <w:bookmarkStart w:id="27" w:name="_Toc420673825"/>
+      <w:bookmarkStart w:id="28" w:name="_Toc420673825"/>
       <w:r>
         <w:t>Capa de datos</w:t>
       </w:r>
-      <w:bookmarkEnd w:id="27"/>
+      <w:bookmarkEnd w:id="28"/>
     </w:p>
     <w:p>
       <w:pPr>
@@ -6163,11 +5940,11 @@
         </w:numPr>
         <w:jc w:val="both"/>
       </w:pPr>
-      <w:bookmarkStart w:id="28" w:name="_Toc420673826"/>
+      <w:bookmarkStart w:id="29" w:name="_Toc420673826"/>
       <w:r>
         <w:t>Vista Física</w:t>
       </w:r>
-      <w:bookmarkEnd w:id="28"/>
+      <w:bookmarkEnd w:id="29"/>
     </w:p>
     <w:p>
       <w:pPr>
@@ -6254,15 +6031,7 @@
     </w:p>
     <w:p>
       <w:r>
-        <w:t xml:space="preserve">La conexión entre la presente capa con el servidor de aplicación se realizará a través de del protocolo Http con los métodos </w:t>
-      </w:r>
-      <w:proofErr w:type="spellStart"/>
-      <w:r>
-        <w:t>Get</w:t>
-      </w:r>
-      <w:proofErr w:type="spellEnd"/>
-      <w:r>
-        <w:t xml:space="preserve"> y Post. </w:t>
+        <w:t xml:space="preserve">La conexión entre la presente capa con el servidor de aplicación se realizará a través de del protocolo Http con los métodos Get y Post. </w:t>
       </w:r>
     </w:p>
     <w:p>
@@ -6512,8 +6281,6 @@
           <w:sz w:val="24"/>
         </w:rPr>
       </w:pPr>
-      <w:bookmarkStart w:id="29" w:name="_GoBack"/>
-      <w:bookmarkEnd w:id="29"/>
       <w:r>
         <w:rPr>
           <w:rFonts w:ascii="Georgia" w:hAnsi="Georgia"/>
@@ -6807,30 +6574,8 @@
       <w:rPr>
         <w:rFonts w:ascii="Georgia" w:hAnsi="Georgia"/>
       </w:rPr>
-      <w:t xml:space="preserve">Software </w:t>
+      <w:t>Software Architecture Document</w:t>
     </w:r>
-    <w:proofErr w:type="spellStart"/>
-    <w:r>
-      <w:rPr>
-        <w:rFonts w:ascii="Georgia" w:hAnsi="Georgia"/>
-      </w:rPr>
-      <w:t>Architecture</w:t>
-    </w:r>
-    <w:proofErr w:type="spellEnd"/>
-    <w:r>
-      <w:rPr>
-        <w:rFonts w:ascii="Georgia" w:hAnsi="Georgia"/>
-      </w:rPr>
-      <w:t xml:space="preserve"> </w:t>
-    </w:r>
-    <w:proofErr w:type="spellStart"/>
-    <w:r>
-      <w:rPr>
-        <w:rFonts w:ascii="Georgia" w:hAnsi="Georgia"/>
-      </w:rPr>
-      <w:t>Document</w:t>
-    </w:r>
-    <w:proofErr w:type="spellEnd"/>
   </w:p>
   <w:p>
     <w:pPr>
@@ -10771,7 +10516,7 @@
 </file>
 
 <file path=customXml/itemProps1.xml><?xml version="1.0" encoding="utf-8"?>
-<ds:datastoreItem xmlns:ds="http://schemas.openxmlformats.org/officeDocument/2006/customXml" ds:itemID="{EA117206-841B-4775-839F-39CED96C5DBE}">
+<ds:datastoreItem xmlns:ds="http://schemas.openxmlformats.org/officeDocument/2006/customXml" ds:itemID="{8613BE88-D2DB-4ABE-A859-137034793CBD}">
   <ds:schemaRefs>
     <ds:schemaRef ds:uri="http://schemas.openxmlformats.org/officeDocument/2006/bibliography"/>
   </ds:schemaRefs>

</xml_diff>

<commit_message>
Revert "Cambiando nombre del documento"
This reverts commit 76f8dec2f5d6727d5f2b57d9c3ee20cd2f99b4be.
</commit_message>
<xml_diff>
--- a/3capas/SAD_ClienteServidor3capas_05Junio.docx
+++ b/3capas/SAD_ClienteServidor3capas_05Junio.docx
@@ -85,10 +85,8 @@
           <w:sz w:val="36"/>
           <w:szCs w:val="36"/>
         </w:rPr>
-        <w:t>SAD</w:t>
-      </w:r>
-      <w:bookmarkStart w:id="0" w:name="_GoBack"/>
-      <w:bookmarkEnd w:id="0"/>
+        <w:t>Software Architecture Document</w:t>
+      </w:r>
     </w:p>
     <w:p>
       <w:pPr>
@@ -171,7 +169,25 @@
           <w:sz w:val="28"/>
           <w:szCs w:val="28"/>
         </w:rPr>
-        <w:t>Lizzette Betancourt, Mishele Loján</w:t>
+        <w:t xml:space="preserve">Lizzette Betancourt, </w:t>
+      </w:r>
+      <w:proofErr w:type="spellStart"/>
+      <w:r>
+        <w:rPr>
+          <w:rFonts w:ascii="Arial" w:eastAsia="Arial" w:hAnsi="Arial" w:cs="Arial"/>
+          <w:sz w:val="28"/>
+          <w:szCs w:val="28"/>
+        </w:rPr>
+        <w:t>Mishele</w:t>
+      </w:r>
+      <w:proofErr w:type="spellEnd"/>
+      <w:r>
+        <w:rPr>
+          <w:rFonts w:ascii="Arial" w:eastAsia="Arial" w:hAnsi="Arial" w:cs="Arial"/>
+          <w:sz w:val="28"/>
+          <w:szCs w:val="28"/>
+        </w:rPr>
+        <w:t xml:space="preserve"> Loján</w:t>
       </w:r>
     </w:p>
     <w:p>
@@ -498,7 +514,23 @@
                 <w:rFonts w:ascii="Georgia" w:hAnsi="Georgia"/>
                 <w:sz w:val="24"/>
               </w:rPr>
-              <w:t xml:space="preserve"> Mishele Loján</w:t>
+              <w:t xml:space="preserve"> </w:t>
+            </w:r>
+            <w:proofErr w:type="spellStart"/>
+            <w:r>
+              <w:rPr>
+                <w:rFonts w:ascii="Georgia" w:hAnsi="Georgia"/>
+                <w:sz w:val="24"/>
+              </w:rPr>
+              <w:t>Mishele</w:t>
+            </w:r>
+            <w:proofErr w:type="spellEnd"/>
+            <w:r>
+              <w:rPr>
+                <w:rFonts w:ascii="Georgia" w:hAnsi="Georgia"/>
+                <w:sz w:val="24"/>
+              </w:rPr>
+              <w:t xml:space="preserve"> Loján</w:t>
             </w:r>
           </w:p>
         </w:tc>
@@ -3203,12 +3235,12 @@
           <w:numId w:val="1"/>
         </w:numPr>
       </w:pPr>
-      <w:bookmarkStart w:id="1" w:name="_Toc420673797"/>
+      <w:bookmarkStart w:id="0" w:name="_Toc420673797"/>
       <w:r>
         <w:lastRenderedPageBreak/>
         <w:t>Introducción</w:t>
       </w:r>
-      <w:bookmarkEnd w:id="1"/>
+      <w:bookmarkEnd w:id="0"/>
       <w:r>
         <w:t xml:space="preserve"> </w:t>
       </w:r>
@@ -3368,11 +3400,11 @@
       <w:r>
         <w:t xml:space="preserve"> </w:t>
       </w:r>
-      <w:bookmarkStart w:id="2" w:name="_Toc420673798"/>
+      <w:bookmarkStart w:id="1" w:name="_Toc420673798"/>
       <w:r>
         <w:t>Propósito</w:t>
       </w:r>
-      <w:bookmarkEnd w:id="2"/>
+      <w:bookmarkEnd w:id="1"/>
     </w:p>
     <w:p/>
     <w:p>
@@ -3388,11 +3420,19 @@
         </w:rPr>
         <w:t xml:space="preserve">El propósito del presente Documento de arquitectura de software (SAD) es dar a conocer un enfoque de cómo está estructurada la aplicación de tres capas utilizando el modelo de vistas de </w:t>
       </w:r>
-      <w:r>
-        <w:rPr>
-          <w:rFonts w:ascii="Georgia" w:hAnsi="Georgia"/>
-        </w:rPr>
-        <w:t xml:space="preserve">Kruchten </w:t>
+      <w:proofErr w:type="spellStart"/>
+      <w:r>
+        <w:rPr>
+          <w:rFonts w:ascii="Georgia" w:hAnsi="Georgia"/>
+        </w:rPr>
+        <w:t>Kruchten</w:t>
+      </w:r>
+      <w:proofErr w:type="spellEnd"/>
+      <w:r>
+        <w:rPr>
+          <w:rFonts w:ascii="Georgia" w:hAnsi="Georgia"/>
+        </w:rPr>
+        <w:t xml:space="preserve"> </w:t>
       </w:r>
       <w:r>
         <w:rPr>
@@ -3425,11 +3465,11 @@
       <w:r>
         <w:t xml:space="preserve"> </w:t>
       </w:r>
-      <w:bookmarkStart w:id="3" w:name="_Toc420673799"/>
+      <w:bookmarkStart w:id="2" w:name="_Toc420673799"/>
       <w:r>
         <w:t>Alcance</w:t>
       </w:r>
-      <w:bookmarkEnd w:id="3"/>
+      <w:bookmarkEnd w:id="2"/>
     </w:p>
     <w:p>
       <w:pPr>
@@ -3472,7 +3512,21 @@
         <w:rPr>
           <w:rFonts w:ascii="Georgia" w:hAnsi="Georgia"/>
         </w:rPr>
-        <w:t>utilizando el modelo de vistas de Kruchten 4+1 para resaltar las decisiones arquitectónicas consideradas para el aplicativo.</w:t>
+        <w:t xml:space="preserve">utilizando el modelo de vistas de </w:t>
+      </w:r>
+      <w:proofErr w:type="spellStart"/>
+      <w:r>
+        <w:rPr>
+          <w:rFonts w:ascii="Georgia" w:hAnsi="Georgia"/>
+        </w:rPr>
+        <w:t>Kruchten</w:t>
+      </w:r>
+      <w:proofErr w:type="spellEnd"/>
+      <w:r>
+        <w:rPr>
+          <w:rFonts w:ascii="Georgia" w:hAnsi="Georgia"/>
+        </w:rPr>
+        <w:t xml:space="preserve"> 4+1 para resaltar las decisiones arquitectónicas consideradas para el aplicativo.</w:t>
       </w:r>
     </w:p>
     <w:p>
@@ -3484,11 +3538,11 @@
         </w:numPr>
         <w:jc w:val="both"/>
       </w:pPr>
-      <w:bookmarkStart w:id="4" w:name="_Toc420673800"/>
+      <w:bookmarkStart w:id="3" w:name="_Toc420673800"/>
       <w:r>
         <w:t>Definiciones, siglas y abreviaturas</w:t>
       </w:r>
-      <w:bookmarkEnd w:id="4"/>
+      <w:bookmarkEnd w:id="3"/>
     </w:p>
     <w:p>
       <w:pPr>
@@ -3518,12 +3572,42 @@
         </w:rPr>
         <w:t xml:space="preserve"> </w:t>
       </w:r>
-      <w:r>
-        <w:rPr>
-          <w:rFonts w:ascii="Georgia" w:hAnsi="Georgia"/>
-        </w:rPr>
-        <w:t>Architectural view model</w:t>
-      </w:r>
+      <w:proofErr w:type="spellStart"/>
+      <w:r>
+        <w:rPr>
+          <w:rFonts w:ascii="Georgia" w:hAnsi="Georgia"/>
+        </w:rPr>
+        <w:t>Architectural</w:t>
+      </w:r>
+      <w:proofErr w:type="spellEnd"/>
+      <w:r>
+        <w:rPr>
+          <w:rFonts w:ascii="Georgia" w:hAnsi="Georgia"/>
+        </w:rPr>
+        <w:t xml:space="preserve"> </w:t>
+      </w:r>
+      <w:proofErr w:type="spellStart"/>
+      <w:r>
+        <w:rPr>
+          <w:rFonts w:ascii="Georgia" w:hAnsi="Georgia"/>
+        </w:rPr>
+        <w:t>view</w:t>
+      </w:r>
+      <w:proofErr w:type="spellEnd"/>
+      <w:r>
+        <w:rPr>
+          <w:rFonts w:ascii="Georgia" w:hAnsi="Georgia"/>
+        </w:rPr>
+        <w:t xml:space="preserve"> </w:t>
+      </w:r>
+      <w:proofErr w:type="spellStart"/>
+      <w:r>
+        <w:rPr>
+          <w:rFonts w:ascii="Georgia" w:hAnsi="Georgia"/>
+        </w:rPr>
+        <w:t>model</w:t>
+      </w:r>
+      <w:proofErr w:type="spellEnd"/>
     </w:p>
     <w:p>
       <w:pPr>
@@ -3532,12 +3616,21 @@
           <w:rFonts w:ascii="Georgia" w:hAnsi="Georgia"/>
         </w:rPr>
       </w:pPr>
+      <w:proofErr w:type="spellStart"/>
       <w:r>
         <w:rPr>
           <w:rFonts w:ascii="Georgia" w:hAnsi="Georgia"/>
           <w:b/>
         </w:rPr>
-        <w:t xml:space="preserve">MySQL: </w:t>
+        <w:t>MySQL</w:t>
+      </w:r>
+      <w:proofErr w:type="spellEnd"/>
+      <w:r>
+        <w:rPr>
+          <w:rFonts w:ascii="Georgia" w:hAnsi="Georgia"/>
+          <w:b/>
+        </w:rPr>
+        <w:t xml:space="preserve">: </w:t>
       </w:r>
       <w:r>
         <w:rPr>
@@ -3564,8 +3657,30 @@
         <w:rPr>
           <w:rFonts w:ascii="Georgia" w:hAnsi="Georgia"/>
         </w:rPr>
-        <w:t xml:space="preserve"> Software Architecture Document</w:t>
-      </w:r>
+        <w:t xml:space="preserve"> Software </w:t>
+      </w:r>
+      <w:proofErr w:type="spellStart"/>
+      <w:r>
+        <w:rPr>
+          <w:rFonts w:ascii="Georgia" w:hAnsi="Georgia"/>
+        </w:rPr>
+        <w:t>Architecture</w:t>
+      </w:r>
+      <w:proofErr w:type="spellEnd"/>
+      <w:r>
+        <w:rPr>
+          <w:rFonts w:ascii="Georgia" w:hAnsi="Georgia"/>
+        </w:rPr>
+        <w:t xml:space="preserve"> </w:t>
+      </w:r>
+      <w:proofErr w:type="spellStart"/>
+      <w:r>
+        <w:rPr>
+          <w:rFonts w:ascii="Georgia" w:hAnsi="Georgia"/>
+        </w:rPr>
+        <w:t>Document</w:t>
+      </w:r>
+      <w:proofErr w:type="spellEnd"/>
     </w:p>
     <w:p>
       <w:pPr>
@@ -3585,7 +3700,35 @@
         <w:rPr>
           <w:rFonts w:ascii="Georgia" w:hAnsi="Georgia"/>
         </w:rPr>
-        <w:t xml:space="preserve"> Unified Modeling Language</w:t>
+        <w:t xml:space="preserve"> </w:t>
+      </w:r>
+      <w:proofErr w:type="spellStart"/>
+      <w:r>
+        <w:rPr>
+          <w:rFonts w:ascii="Georgia" w:hAnsi="Georgia"/>
+        </w:rPr>
+        <w:t>Unified</w:t>
+      </w:r>
+      <w:proofErr w:type="spellEnd"/>
+      <w:r>
+        <w:rPr>
+          <w:rFonts w:ascii="Georgia" w:hAnsi="Georgia"/>
+        </w:rPr>
+        <w:t xml:space="preserve"> </w:t>
+      </w:r>
+      <w:proofErr w:type="spellStart"/>
+      <w:r>
+        <w:rPr>
+          <w:rFonts w:ascii="Georgia" w:hAnsi="Georgia"/>
+        </w:rPr>
+        <w:t>Modeling</w:t>
+      </w:r>
+      <w:proofErr w:type="spellEnd"/>
+      <w:r>
+        <w:rPr>
+          <w:rFonts w:ascii="Georgia" w:hAnsi="Georgia"/>
+        </w:rPr>
+        <w:t xml:space="preserve"> Language</w:t>
       </w:r>
     </w:p>
     <w:p>
@@ -3606,11 +3749,11 @@
         </w:numPr>
         <w:jc w:val="both"/>
       </w:pPr>
-      <w:bookmarkStart w:id="5" w:name="_Toc420673801"/>
+      <w:bookmarkStart w:id="4" w:name="_Toc420673801"/>
       <w:r>
         <w:t>Referencias</w:t>
       </w:r>
-      <w:bookmarkEnd w:id="5"/>
+      <w:bookmarkEnd w:id="4"/>
     </w:p>
     <w:p>
       <w:pPr>
@@ -3639,12 +3782,14 @@
         </w:rPr>
         <w:t>López, Eliazar. (</w:t>
       </w:r>
+      <w:proofErr w:type="spellStart"/>
       <w:r>
         <w:rPr>
           <w:rFonts w:ascii="Georgia" w:hAnsi="Georgia"/>
         </w:rPr>
         <w:t>s.f</w:t>
       </w:r>
+      <w:proofErr w:type="spellEnd"/>
       <w:r>
         <w:rPr>
           <w:rFonts w:ascii="Georgia" w:hAnsi="Georgia"/>
@@ -3688,11 +3833,47 @@
           <w:rFonts w:ascii="Georgia" w:hAnsi="Georgia"/>
         </w:rPr>
       </w:pPr>
-      <w:r>
-        <w:rPr>
-          <w:rFonts w:ascii="Georgia" w:hAnsi="Georgia"/>
-        </w:rPr>
-        <w:t xml:space="preserve">Kruchten, Philippe (s.f) Planos </w:t>
+      <w:proofErr w:type="spellStart"/>
+      <w:r>
+        <w:rPr>
+          <w:rFonts w:ascii="Georgia" w:hAnsi="Georgia"/>
+        </w:rPr>
+        <w:t>Kruchten</w:t>
+      </w:r>
+      <w:proofErr w:type="spellEnd"/>
+      <w:r>
+        <w:rPr>
+          <w:rFonts w:ascii="Georgia" w:hAnsi="Georgia"/>
+        </w:rPr>
+        <w:t xml:space="preserve">, </w:t>
+      </w:r>
+      <w:proofErr w:type="spellStart"/>
+      <w:r>
+        <w:rPr>
+          <w:rFonts w:ascii="Georgia" w:hAnsi="Georgia"/>
+        </w:rPr>
+        <w:t>Philippe</w:t>
+      </w:r>
+      <w:proofErr w:type="spellEnd"/>
+      <w:r>
+        <w:rPr>
+          <w:rFonts w:ascii="Georgia" w:hAnsi="Georgia"/>
+        </w:rPr>
+        <w:t xml:space="preserve"> (</w:t>
+      </w:r>
+      <w:proofErr w:type="spellStart"/>
+      <w:r>
+        <w:rPr>
+          <w:rFonts w:ascii="Georgia" w:hAnsi="Georgia"/>
+        </w:rPr>
+        <w:t>s.f</w:t>
+      </w:r>
+      <w:proofErr w:type="spellEnd"/>
+      <w:r>
+        <w:rPr>
+          <w:rFonts w:ascii="Georgia" w:hAnsi="Georgia"/>
+        </w:rPr>
+        <w:t xml:space="preserve">) Planos </w:t>
       </w:r>
       <w:r>
         <w:rPr>
@@ -3991,11 +4172,11 @@
         </w:numPr>
         <w:jc w:val="both"/>
       </w:pPr>
-      <w:bookmarkStart w:id="6" w:name="_Toc420673803"/>
+      <w:bookmarkStart w:id="5" w:name="_Toc420673803"/>
       <w:r>
         <w:t>Representación arquitectónica</w:t>
       </w:r>
-      <w:bookmarkEnd w:id="6"/>
+      <w:bookmarkEnd w:id="5"/>
     </w:p>
     <w:p>
       <w:pPr>
@@ -4034,14 +4215,14 @@
           <w:b/>
         </w:rPr>
       </w:pPr>
-      <w:bookmarkStart w:id="7" w:name="_Toc420673804"/>
+      <w:bookmarkStart w:id="6" w:name="_Toc420673804"/>
       <w:r>
         <w:rPr>
           <w:b/>
         </w:rPr>
         <w:t>Vista Lógica</w:t>
       </w:r>
-      <w:bookmarkEnd w:id="7"/>
+      <w:bookmarkEnd w:id="6"/>
     </w:p>
     <w:p>
       <w:pPr>
@@ -4142,14 +4323,14 @@
           <w:b/>
         </w:rPr>
       </w:pPr>
-      <w:bookmarkStart w:id="8" w:name="_Toc420673805"/>
+      <w:bookmarkStart w:id="7" w:name="_Toc420673805"/>
       <w:r>
         <w:rPr>
           <w:b/>
         </w:rPr>
         <w:t>Vista de Procesos</w:t>
       </w:r>
-      <w:bookmarkEnd w:id="8"/>
+      <w:bookmarkEnd w:id="7"/>
     </w:p>
     <w:p>
       <w:pPr>
@@ -4292,14 +4473,14 @@
           <w:b/>
         </w:rPr>
       </w:pPr>
-      <w:bookmarkStart w:id="9" w:name="_Toc420673806"/>
+      <w:bookmarkStart w:id="8" w:name="_Toc420673806"/>
       <w:r>
         <w:rPr>
           <w:b/>
         </w:rPr>
         <w:t>Vista de desarrollo</w:t>
       </w:r>
-      <w:bookmarkEnd w:id="9"/>
+      <w:bookmarkEnd w:id="8"/>
       <w:r>
         <w:rPr>
           <w:b/>
@@ -4393,14 +4574,14 @@
           <w:b/>
         </w:rPr>
       </w:pPr>
-      <w:bookmarkStart w:id="10" w:name="_Toc420673807"/>
+      <w:bookmarkStart w:id="9" w:name="_Toc420673807"/>
       <w:r>
         <w:rPr>
           <w:b/>
         </w:rPr>
         <w:t>Vista Física</w:t>
       </w:r>
-      <w:bookmarkEnd w:id="10"/>
+      <w:bookmarkEnd w:id="9"/>
     </w:p>
     <w:p>
       <w:pPr>
@@ -4518,7 +4699,7 @@
           <w:b/>
         </w:rPr>
       </w:pPr>
-      <w:bookmarkStart w:id="11" w:name="_Toc420673808"/>
+      <w:bookmarkStart w:id="10" w:name="_Toc420673808"/>
       <w:r>
         <w:rPr>
           <w:b/>
@@ -4531,7 +4712,7 @@
         </w:rPr>
         <w:t xml:space="preserve"> (+1)</w:t>
       </w:r>
-      <w:bookmarkEnd w:id="11"/>
+      <w:bookmarkEnd w:id="10"/>
     </w:p>
     <w:p>
       <w:pPr>
@@ -4632,11 +4813,11 @@
         </w:numPr>
         <w:jc w:val="both"/>
       </w:pPr>
-      <w:bookmarkStart w:id="12" w:name="_Toc420673809"/>
+      <w:bookmarkStart w:id="11" w:name="_Toc420673809"/>
       <w:r>
         <w:t>Limitaciones y objetivos arquitectónicos</w:t>
       </w:r>
-      <w:bookmarkEnd w:id="12"/>
+      <w:bookmarkEnd w:id="11"/>
     </w:p>
     <w:p>
       <w:pPr>
@@ -4687,14 +4868,14 @@
         </w:numPr>
         <w:jc w:val="both"/>
       </w:pPr>
-      <w:bookmarkStart w:id="13" w:name="_Toc420673810"/>
+      <w:bookmarkStart w:id="12" w:name="_Toc420673810"/>
       <w:r>
         <w:t>Capa de presentación</w:t>
       </w:r>
       <w:r>
         <w:t>:</w:t>
       </w:r>
-      <w:bookmarkEnd w:id="13"/>
+      <w:bookmarkEnd w:id="12"/>
     </w:p>
     <w:p>
       <w:pPr>
@@ -4755,11 +4936,11 @@
         </w:numPr>
         <w:jc w:val="both"/>
       </w:pPr>
-      <w:bookmarkStart w:id="14" w:name="_Toc420673811"/>
+      <w:bookmarkStart w:id="13" w:name="_Toc420673811"/>
       <w:r>
         <w:t>Capa de negocios</w:t>
       </w:r>
-      <w:bookmarkEnd w:id="14"/>
+      <w:bookmarkEnd w:id="13"/>
     </w:p>
     <w:p>
       <w:pPr>
@@ -4880,7 +5061,21 @@
         <w:rPr>
           <w:rFonts w:ascii="Georgia" w:hAnsi="Georgia"/>
         </w:rPr>
-        <w:t>DAO (Data Access Object).</w:t>
+        <w:t xml:space="preserve">DAO (Data Access </w:t>
+      </w:r>
+      <w:proofErr w:type="spellStart"/>
+      <w:r>
+        <w:rPr>
+          <w:rFonts w:ascii="Georgia" w:hAnsi="Georgia"/>
+        </w:rPr>
+        <w:t>Object</w:t>
+      </w:r>
+      <w:proofErr w:type="spellEnd"/>
+      <w:r>
+        <w:rPr>
+          <w:rFonts w:ascii="Georgia" w:hAnsi="Georgia"/>
+        </w:rPr>
+        <w:t>).</w:t>
       </w:r>
     </w:p>
     <w:p>
@@ -4892,11 +5087,11 @@
         </w:numPr>
         <w:jc w:val="both"/>
       </w:pPr>
-      <w:bookmarkStart w:id="15" w:name="_Toc420673812"/>
+      <w:bookmarkStart w:id="14" w:name="_Toc420673812"/>
       <w:r>
         <w:t>Capa de datos</w:t>
       </w:r>
-      <w:bookmarkEnd w:id="15"/>
+      <w:bookmarkEnd w:id="14"/>
     </w:p>
     <w:p>
       <w:pPr>
@@ -4930,11 +5125,11 @@
         </w:numPr>
         <w:jc w:val="both"/>
       </w:pPr>
-      <w:bookmarkStart w:id="16" w:name="_Toc420673813"/>
+      <w:bookmarkStart w:id="15" w:name="_Toc420673813"/>
       <w:r>
         <w:t>Seguridad</w:t>
       </w:r>
-      <w:bookmarkEnd w:id="16"/>
+      <w:bookmarkEnd w:id="15"/>
     </w:p>
     <w:p>
       <w:pPr>
@@ -4995,12 +5190,12 @@
         </w:numPr>
         <w:jc w:val="both"/>
       </w:pPr>
-      <w:bookmarkStart w:id="17" w:name="_Toc420673814"/>
+      <w:bookmarkStart w:id="16" w:name="_Toc420673814"/>
       <w:r>
         <w:lastRenderedPageBreak/>
         <w:t>Persistencia</w:t>
       </w:r>
-      <w:bookmarkEnd w:id="17"/>
+      <w:bookmarkEnd w:id="16"/>
     </w:p>
     <w:p>
       <w:pPr>
@@ -5031,11 +5226,11 @@
         </w:numPr>
         <w:jc w:val="both"/>
       </w:pPr>
-      <w:bookmarkStart w:id="18" w:name="_Toc420673815"/>
+      <w:bookmarkStart w:id="17" w:name="_Toc420673815"/>
       <w:r>
         <w:t>Confiabilidad / disponibilidad</w:t>
       </w:r>
-      <w:bookmarkEnd w:id="18"/>
+      <w:bookmarkEnd w:id="17"/>
     </w:p>
     <w:p>
       <w:pPr>
@@ -5114,11 +5309,11 @@
         </w:numPr>
         <w:jc w:val="both"/>
       </w:pPr>
-      <w:bookmarkStart w:id="19" w:name="_Toc420673816"/>
+      <w:bookmarkStart w:id="18" w:name="_Toc420673816"/>
       <w:r>
         <w:t>Rendimiento</w:t>
       </w:r>
-      <w:bookmarkEnd w:id="19"/>
+      <w:bookmarkEnd w:id="18"/>
     </w:p>
     <w:p>
       <w:pPr>
@@ -5155,11 +5350,11 @@
         </w:numPr>
         <w:jc w:val="both"/>
       </w:pPr>
-      <w:bookmarkStart w:id="20" w:name="_Toc420673817"/>
+      <w:bookmarkStart w:id="19" w:name="_Toc420673817"/>
       <w:r>
         <w:t>Mantenimiento</w:t>
       </w:r>
-      <w:bookmarkEnd w:id="20"/>
+      <w:bookmarkEnd w:id="19"/>
     </w:p>
     <w:p>
       <w:pPr>
@@ -5184,11 +5379,11 @@
         </w:numPr>
         <w:jc w:val="both"/>
       </w:pPr>
-      <w:bookmarkStart w:id="21" w:name="_Toc420673818"/>
+      <w:bookmarkStart w:id="20" w:name="_Toc420673818"/>
       <w:r>
         <w:t xml:space="preserve">Vista de Escenario </w:t>
       </w:r>
-      <w:bookmarkEnd w:id="21"/>
+      <w:bookmarkEnd w:id="20"/>
     </w:p>
     <w:p>
       <w:pPr>
@@ -5306,11 +5501,11 @@
         </w:numPr>
         <w:jc w:val="both"/>
       </w:pPr>
-      <w:bookmarkStart w:id="22" w:name="_Toc420673819"/>
+      <w:bookmarkStart w:id="21" w:name="_Toc420673819"/>
       <w:r>
         <w:t>Actores</w:t>
       </w:r>
-      <w:bookmarkEnd w:id="22"/>
+      <w:bookmarkEnd w:id="21"/>
     </w:p>
     <w:p>
       <w:pPr>
@@ -5396,7 +5591,21 @@
         <w:rPr>
           <w:rFonts w:ascii="Georgia" w:hAnsi="Georgia"/>
         </w:rPr>
-        <w:t>acciones como logueo, registrar usuario, visualizar habitaciones disponibles, realizar reservas, consultar reserva, ver reservas realizadas.</w:t>
+        <w:t xml:space="preserve">acciones como </w:t>
+      </w:r>
+      <w:proofErr w:type="spellStart"/>
+      <w:r>
+        <w:rPr>
+          <w:rFonts w:ascii="Georgia" w:hAnsi="Georgia"/>
+        </w:rPr>
+        <w:t>logueo</w:t>
+      </w:r>
+      <w:proofErr w:type="spellEnd"/>
+      <w:r>
+        <w:rPr>
+          <w:rFonts w:ascii="Georgia" w:hAnsi="Georgia"/>
+        </w:rPr>
+        <w:t>, registrar usuario, visualizar habitaciones disponibles, realizar reservas, consultar reserva, ver reservas realizadas.</w:t>
       </w:r>
     </w:p>
     <w:p>
@@ -5408,11 +5617,11 @@
         </w:numPr>
         <w:jc w:val="both"/>
       </w:pPr>
-      <w:bookmarkStart w:id="23" w:name="_Toc420673820"/>
+      <w:bookmarkStart w:id="22" w:name="_Toc420673820"/>
       <w:r>
         <w:t>Vista Lógica</w:t>
       </w:r>
-      <w:bookmarkEnd w:id="23"/>
+      <w:bookmarkEnd w:id="22"/>
     </w:p>
     <w:p>
       <w:pPr>
@@ -5524,11 +5733,11 @@
         </w:numPr>
         <w:jc w:val="both"/>
       </w:pPr>
-      <w:bookmarkStart w:id="24" w:name="_Toc420673821"/>
+      <w:bookmarkStart w:id="23" w:name="_Toc420673821"/>
       <w:r>
         <w:t>Vista de Proceso</w:t>
       </w:r>
-      <w:bookmarkEnd w:id="24"/>
+      <w:bookmarkEnd w:id="23"/>
     </w:p>
     <w:p>
       <w:pPr>
@@ -5667,12 +5876,12 @@
         </w:numPr>
         <w:jc w:val="both"/>
       </w:pPr>
-      <w:bookmarkStart w:id="25" w:name="_Toc420673822"/>
+      <w:bookmarkStart w:id="24" w:name="_Toc420673822"/>
       <w:r>
         <w:lastRenderedPageBreak/>
         <w:t>Vista de Desarrollo</w:t>
       </w:r>
-      <w:bookmarkEnd w:id="25"/>
+      <w:bookmarkEnd w:id="24"/>
       <w:r>
         <w:t xml:space="preserve"> </w:t>
       </w:r>
@@ -5742,11 +5951,11 @@
         </w:numPr>
         <w:jc w:val="both"/>
       </w:pPr>
-      <w:bookmarkStart w:id="26" w:name="_Toc420673823"/>
+      <w:bookmarkStart w:id="25" w:name="_Toc420673823"/>
       <w:r>
         <w:t>Capa de presentación</w:t>
       </w:r>
-      <w:bookmarkEnd w:id="26"/>
+      <w:bookmarkEnd w:id="25"/>
     </w:p>
     <w:p>
       <w:pPr>
@@ -5785,11 +5994,11 @@
         <w:ind w:left="1080"/>
         <w:jc w:val="both"/>
       </w:pPr>
-      <w:bookmarkStart w:id="27" w:name="_Toc420673824"/>
+      <w:bookmarkStart w:id="26" w:name="_Toc420673824"/>
       <w:r>
         <w:t>Capa de negocio</w:t>
       </w:r>
-      <w:bookmarkEnd w:id="27"/>
+      <w:bookmarkEnd w:id="26"/>
     </w:p>
     <w:p>
       <w:pPr>
@@ -5809,7 +6018,21 @@
         <w:rPr>
           <w:rFonts w:ascii="Georgia" w:hAnsi="Georgia"/>
         </w:rPr>
-        <w:t>La conexión que tiene con la capa de datos la realiza mediante el patrón arquitectónico DAO (Data Access Object).</w:t>
+        <w:t xml:space="preserve">La conexión que tiene con la capa de datos la realiza mediante el patrón arquitectónico DAO (Data Access </w:t>
+      </w:r>
+      <w:proofErr w:type="spellStart"/>
+      <w:r>
+        <w:rPr>
+          <w:rFonts w:ascii="Georgia" w:hAnsi="Georgia"/>
+        </w:rPr>
+        <w:t>Object</w:t>
+      </w:r>
+      <w:proofErr w:type="spellEnd"/>
+      <w:r>
+        <w:rPr>
+          <w:rFonts w:ascii="Georgia" w:hAnsi="Georgia"/>
+        </w:rPr>
+        <w:t>).</w:t>
       </w:r>
     </w:p>
     <w:p>
@@ -5821,11 +6044,11 @@
         </w:numPr>
         <w:jc w:val="both"/>
       </w:pPr>
-      <w:bookmarkStart w:id="28" w:name="_Toc420673825"/>
+      <w:bookmarkStart w:id="27" w:name="_Toc420673825"/>
       <w:r>
         <w:t>Capa de datos</w:t>
       </w:r>
-      <w:bookmarkEnd w:id="28"/>
+      <w:bookmarkEnd w:id="27"/>
     </w:p>
     <w:p>
       <w:pPr>
@@ -5940,11 +6163,11 @@
         </w:numPr>
         <w:jc w:val="both"/>
       </w:pPr>
-      <w:bookmarkStart w:id="29" w:name="_Toc420673826"/>
+      <w:bookmarkStart w:id="28" w:name="_Toc420673826"/>
       <w:r>
         <w:t>Vista Física</w:t>
       </w:r>
-      <w:bookmarkEnd w:id="29"/>
+      <w:bookmarkEnd w:id="28"/>
     </w:p>
     <w:p>
       <w:pPr>
@@ -6031,7 +6254,15 @@
     </w:p>
     <w:p>
       <w:r>
-        <w:t xml:space="preserve">La conexión entre la presente capa con el servidor de aplicación se realizará a través de del protocolo Http con los métodos Get y Post. </w:t>
+        <w:t xml:space="preserve">La conexión entre la presente capa con el servidor de aplicación se realizará a través de del protocolo Http con los métodos </w:t>
+      </w:r>
+      <w:proofErr w:type="spellStart"/>
+      <w:r>
+        <w:t>Get</w:t>
+      </w:r>
+      <w:proofErr w:type="spellEnd"/>
+      <w:r>
+        <w:t xml:space="preserve"> y Post. </w:t>
       </w:r>
     </w:p>
     <w:p>
@@ -6281,6 +6512,8 @@
           <w:sz w:val="24"/>
         </w:rPr>
       </w:pPr>
+      <w:bookmarkStart w:id="29" w:name="_GoBack"/>
+      <w:bookmarkEnd w:id="29"/>
       <w:r>
         <w:rPr>
           <w:rFonts w:ascii="Georgia" w:hAnsi="Georgia"/>
@@ -6574,8 +6807,30 @@
       <w:rPr>
         <w:rFonts w:ascii="Georgia" w:hAnsi="Georgia"/>
       </w:rPr>
-      <w:t>Software Architecture Document</w:t>
+      <w:t xml:space="preserve">Software </w:t>
     </w:r>
+    <w:proofErr w:type="spellStart"/>
+    <w:r>
+      <w:rPr>
+        <w:rFonts w:ascii="Georgia" w:hAnsi="Georgia"/>
+      </w:rPr>
+      <w:t>Architecture</w:t>
+    </w:r>
+    <w:proofErr w:type="spellEnd"/>
+    <w:r>
+      <w:rPr>
+        <w:rFonts w:ascii="Georgia" w:hAnsi="Georgia"/>
+      </w:rPr>
+      <w:t xml:space="preserve"> </w:t>
+    </w:r>
+    <w:proofErr w:type="spellStart"/>
+    <w:r>
+      <w:rPr>
+        <w:rFonts w:ascii="Georgia" w:hAnsi="Georgia"/>
+      </w:rPr>
+      <w:t>Document</w:t>
+    </w:r>
+    <w:proofErr w:type="spellEnd"/>
   </w:p>
   <w:p>
     <w:pPr>
@@ -10516,7 +10771,7 @@
 </file>
 
 <file path=customXml/itemProps1.xml><?xml version="1.0" encoding="utf-8"?>
-<ds:datastoreItem xmlns:ds="http://schemas.openxmlformats.org/officeDocument/2006/customXml" ds:itemID="{8613BE88-D2DB-4ABE-A859-137034793CBD}">
+<ds:datastoreItem xmlns:ds="http://schemas.openxmlformats.org/officeDocument/2006/customXml" ds:itemID="{EA117206-841B-4775-839F-39CED96C5DBE}">
   <ds:schemaRefs>
     <ds:schemaRef ds:uri="http://schemas.openxmlformats.org/officeDocument/2006/bibliography"/>
   </ds:schemaRefs>

</xml_diff>